<commit_message>
alterações - pesquisa 12
</commit_message>
<xml_diff>
--- a/Pesquisa 12/Pesquisa 12.docx
+++ b/Pesquisa 12/Pesquisa 12.docx
@@ -104,6 +104,7 @@
           <w:ilvl w:val="1"/>
           <w:numId w:val="1"/>
         </w:numPr>
+        <w:spacing w:after="0"/>
         <w:rPr>
           <w:rFonts w:ascii="Times New Roman" w:hAnsi="Times New Roman"/>
           <w:sz w:val="24"/>
@@ -139,12 +140,534 @@
     </w:p>
     <w:p>
       <w:pPr>
-        <w:rPr>
-          <w:rFonts w:ascii="Times New Roman" w:hAnsi="Times New Roman"/>
-          <w:sz w:val="24"/>
-          <w:szCs w:val="24"/>
-        </w:rPr>
-      </w:pPr>
+        <w:spacing w:after="0"/>
+        <w:ind w:firstLine="426"/>
+        <w:jc w:val="both"/>
+        <w:rPr>
+          <w:rFonts w:ascii="Times New Roman" w:hAnsi="Times New Roman"/>
+          <w:b w:val="0"/>
+          <w:sz w:val="24"/>
+          <w:szCs w:val="24"/>
+        </w:rPr>
+      </w:pPr>
+      <w:proofErr w:type="spellStart"/>
+      <w:r>
+        <w:rPr>
+          <w:rFonts w:ascii="Times New Roman" w:hAnsi="Times New Roman"/>
+          <w:b w:val="0"/>
+          <w:sz w:val="24"/>
+          <w:szCs w:val="24"/>
+        </w:rPr>
+        <w:t>Encoder</w:t>
+      </w:r>
+      <w:r>
+        <w:rPr>
+          <w:rFonts w:ascii="Times New Roman" w:hAnsi="Times New Roman"/>
+          <w:b w:val="0"/>
+          <w:sz w:val="24"/>
+          <w:szCs w:val="24"/>
+        </w:rPr>
+        <w:t>s</w:t>
+      </w:r>
+      <w:proofErr w:type="spellEnd"/>
+      <w:r>
+        <w:rPr>
+          <w:rFonts w:ascii="Times New Roman" w:hAnsi="Times New Roman"/>
+          <w:b w:val="0"/>
+          <w:sz w:val="24"/>
+          <w:szCs w:val="24"/>
+        </w:rPr>
+        <w:t xml:space="preserve"> são dispositivos</w:t>
+      </w:r>
+      <w:r>
+        <w:rPr>
+          <w:rFonts w:ascii="Times New Roman" w:hAnsi="Times New Roman"/>
+          <w:b w:val="0"/>
+          <w:sz w:val="24"/>
+          <w:szCs w:val="24"/>
+        </w:rPr>
+        <w:t> </w:t>
+      </w:r>
+      <w:hyperlink r:id="rId5" w:tooltip="Eletromecânica" w:history="1">
+        <w:r>
+          <w:rPr>
+            <w:rFonts w:ascii="Times New Roman" w:hAnsi="Times New Roman"/>
+            <w:b w:val="0"/>
+            <w:sz w:val="24"/>
+            <w:szCs w:val="24"/>
+          </w:rPr>
+          <w:t>eletromecânicos</w:t>
+        </w:r>
+      </w:hyperlink>
+      <w:r>
+        <w:rPr>
+          <w:rFonts w:ascii="Times New Roman" w:hAnsi="Times New Roman"/>
+          <w:b w:val="0"/>
+          <w:sz w:val="24"/>
+          <w:szCs w:val="24"/>
+        </w:rPr>
+        <w:t> que</w:t>
+      </w:r>
+      <w:r>
+        <w:rPr>
+          <w:rFonts w:ascii="Times New Roman" w:hAnsi="Times New Roman"/>
+          <w:b w:val="0"/>
+          <w:sz w:val="24"/>
+          <w:szCs w:val="24"/>
+        </w:rPr>
+        <w:t xml:space="preserve"> convertem o movimento </w:t>
+      </w:r>
+      <w:proofErr w:type="gramStart"/>
+      <w:r>
+        <w:rPr>
+          <w:rFonts w:ascii="Times New Roman" w:hAnsi="Times New Roman"/>
+          <w:b w:val="0"/>
+          <w:sz w:val="24"/>
+          <w:szCs w:val="24"/>
+        </w:rPr>
+        <w:t>angular</w:t>
+      </w:r>
+      <w:proofErr w:type="gramEnd"/>
+      <w:r>
+        <w:rPr>
+          <w:rFonts w:ascii="Times New Roman" w:hAnsi="Times New Roman"/>
+          <w:b w:val="0"/>
+          <w:sz w:val="24"/>
+          <w:szCs w:val="24"/>
+        </w:rPr>
+        <w:t xml:space="preserve"> de seus eixos em pulsos elétricos</w:t>
+      </w:r>
+      <w:r>
+        <w:rPr>
+          <w:rFonts w:ascii="Times New Roman" w:hAnsi="Times New Roman"/>
+          <w:b w:val="0"/>
+          <w:sz w:val="24"/>
+          <w:szCs w:val="24"/>
+        </w:rPr>
+        <w:t xml:space="preserve"> quadrados</w:t>
+      </w:r>
+      <w:r>
+        <w:rPr>
+          <w:rFonts w:ascii="Times New Roman" w:hAnsi="Times New Roman"/>
+          <w:b w:val="0"/>
+          <w:sz w:val="24"/>
+          <w:szCs w:val="24"/>
+        </w:rPr>
+        <w:t>.</w:t>
+      </w:r>
+      <w:r>
+        <w:rPr>
+          <w:rFonts w:ascii="Times New Roman" w:hAnsi="Times New Roman"/>
+          <w:b w:val="0"/>
+          <w:sz w:val="24"/>
+          <w:szCs w:val="24"/>
+        </w:rPr>
+        <w:t xml:space="preserve"> Os </w:t>
+      </w:r>
+      <w:proofErr w:type="spellStart"/>
+      <w:r>
+        <w:rPr>
+          <w:rFonts w:ascii="Times New Roman" w:hAnsi="Times New Roman"/>
+          <w:b w:val="0"/>
+          <w:sz w:val="24"/>
+          <w:szCs w:val="24"/>
+        </w:rPr>
+        <w:t>Encoders</w:t>
+      </w:r>
+      <w:proofErr w:type="spellEnd"/>
+      <w:r>
+        <w:rPr>
+          <w:rFonts w:ascii="Times New Roman" w:hAnsi="Times New Roman"/>
+          <w:b w:val="0"/>
+          <w:sz w:val="24"/>
+          <w:szCs w:val="24"/>
+        </w:rPr>
+        <w:t xml:space="preserve"> mais simples reconhecem </w:t>
+      </w:r>
+      <w:r>
+        <w:rPr>
+          <w:rFonts w:ascii="Times New Roman" w:hAnsi="Times New Roman"/>
+          <w:b w:val="0"/>
+          <w:sz w:val="24"/>
+          <w:szCs w:val="24"/>
+        </w:rPr>
+        <w:t xml:space="preserve">e contam </w:t>
+      </w:r>
+      <w:r>
+        <w:rPr>
+          <w:rFonts w:ascii="Times New Roman" w:hAnsi="Times New Roman"/>
+          <w:b w:val="0"/>
+          <w:sz w:val="24"/>
+          <w:szCs w:val="24"/>
+        </w:rPr>
+        <w:t>o movimento em forma de pulsos, porém não o sentido de rotação, como o</w:t>
+      </w:r>
+      <w:r>
+        <w:rPr>
+          <w:rFonts w:ascii="Times New Roman" w:hAnsi="Times New Roman"/>
+          <w:b w:val="0"/>
+          <w:sz w:val="24"/>
+          <w:szCs w:val="24"/>
+        </w:rPr>
+        <w:t xml:space="preserve">bservado na figura 1, onde há nível </w:t>
+      </w:r>
+      <w:proofErr w:type="gramStart"/>
+      <w:r>
+        <w:rPr>
+          <w:rFonts w:ascii="Times New Roman" w:hAnsi="Times New Roman"/>
+          <w:b w:val="0"/>
+          <w:sz w:val="24"/>
+          <w:szCs w:val="24"/>
+        </w:rPr>
+        <w:t>1</w:t>
+      </w:r>
+      <w:proofErr w:type="gramEnd"/>
+      <w:r>
+        <w:rPr>
+          <w:rFonts w:ascii="Times New Roman" w:hAnsi="Times New Roman"/>
+          <w:b w:val="0"/>
+          <w:sz w:val="24"/>
+          <w:szCs w:val="24"/>
+        </w:rPr>
+        <w:t xml:space="preserve"> nos quadrados pretos e 0 nos quadrados brancos</w:t>
+      </w:r>
+      <w:r>
+        <w:rPr>
+          <w:rFonts w:ascii="Times New Roman" w:hAnsi="Times New Roman"/>
+          <w:b w:val="0"/>
+          <w:sz w:val="24"/>
+          <w:szCs w:val="24"/>
+        </w:rPr>
+        <w:t>:</w:t>
+      </w:r>
+    </w:p>
+    <w:p>
+      <w:pPr>
+        <w:keepNext/>
+        <w:spacing w:after="0"/>
+        <w:jc w:val="center"/>
+      </w:pPr>
+      <w:r>
+        <w:rPr>
+          <w:rFonts w:ascii="Times New Roman" w:hAnsi="Times New Roman"/>
+          <w:b w:val="0"/>
+          <w:noProof/>
+          <w:sz w:val="24"/>
+          <w:szCs w:val="24"/>
+          <w:lang w:eastAsia="pt-BR"/>
+        </w:rPr>
+        <w:drawing>
+          <wp:inline distT="0" distB="0" distL="0" distR="0">
+            <wp:extent cx="5400040" cy="1318614"/>
+            <wp:effectExtent l="19050" t="0" r="0" b="0"/>
+            <wp:docPr id="1" name="Imagem 1"/>
+            <wp:cNvGraphicFramePr>
+              <a:graphicFrameLocks xmlns:a="http://schemas.openxmlformats.org/drawingml/2006/main" noChangeAspect="1"/>
+            </wp:cNvGraphicFramePr>
+            <a:graphic xmlns:a="http://schemas.openxmlformats.org/drawingml/2006/main">
+              <a:graphicData uri="http://schemas.openxmlformats.org/drawingml/2006/picture">
+                <pic:pic xmlns:pic="http://schemas.openxmlformats.org/drawingml/2006/picture">
+                  <pic:nvPicPr>
+                    <pic:cNvPr id="0" name="Picture 1"/>
+                    <pic:cNvPicPr>
+                      <a:picLocks noChangeAspect="1" noChangeArrowheads="1"/>
+                    </pic:cNvPicPr>
+                  </pic:nvPicPr>
+                  <pic:blipFill>
+                    <a:blip r:embed="rId6" cstate="print"/>
+                    <a:srcRect/>
+                    <a:stretch>
+                      <a:fillRect/>
+                    </a:stretch>
+                  </pic:blipFill>
+                  <pic:spPr bwMode="auto">
+                    <a:xfrm>
+                      <a:off x="0" y="0"/>
+                      <a:ext cx="5400040" cy="1318614"/>
+                    </a:xfrm>
+                    <a:prstGeom prst="rect">
+                      <a:avLst/>
+                    </a:prstGeom>
+                    <a:noFill/>
+                    <a:ln w="9525">
+                      <a:noFill/>
+                      <a:miter lim="800000"/>
+                      <a:headEnd/>
+                      <a:tailEnd/>
+                    </a:ln>
+                  </pic:spPr>
+                </pic:pic>
+              </a:graphicData>
+            </a:graphic>
+          </wp:inline>
+        </w:drawing>
+      </w:r>
+    </w:p>
+    <w:p>
+      <w:pPr>
+        <w:pStyle w:val="Legenda"/>
+        <w:jc w:val="center"/>
+        <w:rPr>
+          <w:rFonts w:ascii="Times New Roman" w:hAnsi="Times New Roman"/>
+          <w:b/>
+          <w:color w:val="auto"/>
+          <w:sz w:val="24"/>
+          <w:szCs w:val="24"/>
+        </w:rPr>
+      </w:pPr>
+      <w:r>
+        <w:rPr>
+          <w:color w:val="auto"/>
+        </w:rPr>
+        <w:t xml:space="preserve">Figura </w:t>
+      </w:r>
+      <w:r>
+        <w:rPr>
+          <w:color w:val="auto"/>
+        </w:rPr>
+        <w:fldChar w:fldCharType="begin"/>
+      </w:r>
+      <w:r>
+        <w:rPr>
+          <w:color w:val="auto"/>
+        </w:rPr>
+        <w:instrText xml:space="preserve"> SEQ Figura \* ARABIC </w:instrText>
+      </w:r>
+      <w:r>
+        <w:rPr>
+          <w:color w:val="auto"/>
+        </w:rPr>
+        <w:fldChar w:fldCharType="separate"/>
+      </w:r>
+      <w:r>
+        <w:rPr>
+          <w:noProof/>
+          <w:color w:val="auto"/>
+        </w:rPr>
+        <w:t>1</w:t>
+      </w:r>
+      <w:r>
+        <w:rPr>
+          <w:color w:val="auto"/>
+        </w:rPr>
+        <w:fldChar w:fldCharType="end"/>
+      </w:r>
+      <w:r>
+        <w:rPr>
+          <w:color w:val="auto"/>
+        </w:rPr>
+        <w:t xml:space="preserve"> - </w:t>
+      </w:r>
+      <w:proofErr w:type="spellStart"/>
+      <w:r>
+        <w:rPr>
+          <w:color w:val="auto"/>
+        </w:rPr>
+        <w:t>Encoder</w:t>
+      </w:r>
+      <w:proofErr w:type="spellEnd"/>
+      <w:r>
+        <w:rPr>
+          <w:color w:val="auto"/>
+        </w:rPr>
+        <w:t xml:space="preserve"> Simples</w:t>
+      </w:r>
+    </w:p>
+    <w:p>
+      <w:pPr>
+        <w:spacing w:after="0"/>
+        <w:ind w:firstLine="426"/>
+        <w:jc w:val="both"/>
+        <w:rPr>
+          <w:rFonts w:ascii="Times New Roman" w:hAnsi="Times New Roman"/>
+          <w:b w:val="0"/>
+          <w:sz w:val="24"/>
+          <w:szCs w:val="24"/>
+        </w:rPr>
+      </w:pPr>
+      <w:r>
+        <w:rPr>
+          <w:rFonts w:ascii="Times New Roman" w:hAnsi="Times New Roman"/>
+          <w:b w:val="0"/>
+          <w:sz w:val="24"/>
+          <w:szCs w:val="24"/>
+        </w:rPr>
+        <w:t xml:space="preserve">Já os </w:t>
+      </w:r>
+      <w:proofErr w:type="spellStart"/>
+      <w:r>
+        <w:rPr>
+          <w:rFonts w:ascii="Times New Roman" w:hAnsi="Times New Roman"/>
+          <w:b w:val="0"/>
+          <w:sz w:val="24"/>
+          <w:szCs w:val="24"/>
+        </w:rPr>
+        <w:t>Encoders</w:t>
+      </w:r>
+      <w:proofErr w:type="spellEnd"/>
+      <w:r>
+        <w:rPr>
+          <w:rFonts w:ascii="Times New Roman" w:hAnsi="Times New Roman"/>
+          <w:b w:val="0"/>
+          <w:sz w:val="24"/>
+          <w:szCs w:val="24"/>
+        </w:rPr>
+        <w:t xml:space="preserve"> Incrementais e de Quadratura conseguem identificar o sentido, a diferença entre os dois é que o de Quadra</w:t>
+      </w:r>
+      <w:r>
+        <w:rPr>
+          <w:rFonts w:ascii="Times New Roman" w:hAnsi="Times New Roman"/>
+          <w:b w:val="0"/>
+          <w:sz w:val="24"/>
+          <w:szCs w:val="24"/>
+        </w:rPr>
+        <w:t xml:space="preserve">tura </w:t>
+      </w:r>
+      <w:r>
+        <w:rPr>
+          <w:rFonts w:ascii="Times New Roman" w:hAnsi="Times New Roman"/>
+          <w:b w:val="0"/>
+          <w:sz w:val="24"/>
+          <w:szCs w:val="24"/>
+        </w:rPr>
+        <w:t xml:space="preserve">é duas vezes mais preciso que </w:t>
+      </w:r>
+      <w:r>
+        <w:rPr>
+          <w:rFonts w:ascii="Times New Roman" w:hAnsi="Times New Roman"/>
+          <w:b w:val="0"/>
+          <w:sz w:val="24"/>
+          <w:szCs w:val="24"/>
+        </w:rPr>
+        <w:t>o Incremental, como observado na figura 2:</w:t>
+      </w:r>
+    </w:p>
+    <w:p>
+      <w:pPr>
+        <w:keepNext/>
+        <w:spacing w:after="0"/>
+        <w:jc w:val="center"/>
+      </w:pPr>
+      <w:r>
+        <w:rPr>
+          <w:rFonts w:ascii="Times New Roman" w:hAnsi="Times New Roman"/>
+          <w:b w:val="0"/>
+          <w:noProof/>
+          <w:sz w:val="24"/>
+          <w:szCs w:val="24"/>
+          <w:lang w:eastAsia="pt-BR"/>
+        </w:rPr>
+        <w:drawing>
+          <wp:inline distT="0" distB="0" distL="0" distR="0">
+            <wp:extent cx="5400040" cy="2916206"/>
+            <wp:effectExtent l="19050" t="0" r="0" b="0"/>
+            <wp:docPr id="4" name="Imagem 4"/>
+            <wp:cNvGraphicFramePr>
+              <a:graphicFrameLocks xmlns:a="http://schemas.openxmlformats.org/drawingml/2006/main" noChangeAspect="1"/>
+            </wp:cNvGraphicFramePr>
+            <a:graphic xmlns:a="http://schemas.openxmlformats.org/drawingml/2006/main">
+              <a:graphicData uri="http://schemas.openxmlformats.org/drawingml/2006/picture">
+                <pic:pic xmlns:pic="http://schemas.openxmlformats.org/drawingml/2006/picture">
+                  <pic:nvPicPr>
+                    <pic:cNvPr id="0" name="Picture 4"/>
+                    <pic:cNvPicPr>
+                      <a:picLocks noChangeAspect="1" noChangeArrowheads="1"/>
+                    </pic:cNvPicPr>
+                  </pic:nvPicPr>
+                  <pic:blipFill>
+                    <a:blip r:embed="rId7" cstate="print"/>
+                    <a:srcRect/>
+                    <a:stretch>
+                      <a:fillRect/>
+                    </a:stretch>
+                  </pic:blipFill>
+                  <pic:spPr bwMode="auto">
+                    <a:xfrm>
+                      <a:off x="0" y="0"/>
+                      <a:ext cx="5400040" cy="2916206"/>
+                    </a:xfrm>
+                    <a:prstGeom prst="rect">
+                      <a:avLst/>
+                    </a:prstGeom>
+                    <a:noFill/>
+                    <a:ln w="9525">
+                      <a:noFill/>
+                      <a:miter lim="800000"/>
+                      <a:headEnd/>
+                      <a:tailEnd/>
+                    </a:ln>
+                  </pic:spPr>
+                </pic:pic>
+              </a:graphicData>
+            </a:graphic>
+          </wp:inline>
+        </w:drawing>
+      </w:r>
+    </w:p>
+    <w:p>
+      <w:pPr>
+        <w:pStyle w:val="Legenda"/>
+        <w:jc w:val="center"/>
+        <w:rPr>
+          <w:color w:val="auto"/>
+        </w:rPr>
+      </w:pPr>
+      <w:r>
+        <w:rPr>
+          <w:color w:val="auto"/>
+        </w:rPr>
+        <w:t xml:space="preserve">Figura </w:t>
+      </w:r>
+      <w:r>
+        <w:rPr>
+          <w:color w:val="auto"/>
+        </w:rPr>
+        <w:fldChar w:fldCharType="begin"/>
+      </w:r>
+      <w:r>
+        <w:rPr>
+          <w:color w:val="auto"/>
+        </w:rPr>
+        <w:instrText xml:space="preserve"> SEQ Figura \* ARABIC </w:instrText>
+      </w:r>
+      <w:r>
+        <w:rPr>
+          <w:color w:val="auto"/>
+        </w:rPr>
+        <w:fldChar w:fldCharType="separate"/>
+      </w:r>
+      <w:r>
+        <w:rPr>
+          <w:color w:val="auto"/>
+        </w:rPr>
+        <w:t>2</w:t>
+      </w:r>
+      <w:r>
+        <w:rPr>
+          <w:color w:val="auto"/>
+        </w:rPr>
+        <w:fldChar w:fldCharType="end"/>
+      </w:r>
+      <w:r>
+        <w:rPr>
+          <w:color w:val="auto"/>
+        </w:rPr>
+        <w:t xml:space="preserve"> - </w:t>
+      </w:r>
+      <w:proofErr w:type="spellStart"/>
+      <w:r>
+        <w:rPr>
+          <w:color w:val="auto"/>
+        </w:rPr>
+        <w:t>Encoders</w:t>
+      </w:r>
+      <w:proofErr w:type="spellEnd"/>
+      <w:r>
+        <w:rPr>
+          <w:color w:val="auto"/>
+        </w:rPr>
+        <w:t xml:space="preserve"> Incremental e de Quadratura</w:t>
+      </w:r>
     </w:p>
     <w:p>
       <w:pPr>
@@ -153,8 +676,10 @@
           <w:ilvl w:val="1"/>
           <w:numId w:val="1"/>
         </w:numPr>
-        <w:rPr>
-          <w:rFonts w:ascii="Times New Roman" w:hAnsi="Times New Roman"/>
+        <w:spacing w:after="0"/>
+        <w:rPr>
+          <w:rFonts w:ascii="Times New Roman" w:hAnsi="Times New Roman"/>
+          <w:b w:val="0"/>
           <w:sz w:val="24"/>
           <w:szCs w:val="24"/>
         </w:rPr>
@@ -170,12 +695,71 @@
     </w:p>
     <w:p>
       <w:pPr>
-        <w:rPr>
-          <w:rFonts w:ascii="Times New Roman" w:hAnsi="Times New Roman"/>
-          <w:sz w:val="24"/>
-          <w:szCs w:val="24"/>
-        </w:rPr>
-      </w:pPr>
+        <w:ind w:firstLine="426"/>
+        <w:jc w:val="both"/>
+        <w:rPr>
+          <w:rFonts w:ascii="Times New Roman" w:hAnsi="Times New Roman"/>
+          <w:b w:val="0"/>
+          <w:sz w:val="24"/>
+          <w:szCs w:val="24"/>
+        </w:rPr>
+      </w:pPr>
+      <w:r>
+        <w:rPr>
+          <w:rFonts w:ascii="Times New Roman" w:hAnsi="Times New Roman"/>
+          <w:b w:val="0"/>
+          <w:sz w:val="24"/>
+          <w:szCs w:val="24"/>
+        </w:rPr>
+        <w:t>O A</w:t>
+      </w:r>
+      <w:r>
+        <w:rPr>
+          <w:rFonts w:ascii="Times New Roman" w:hAnsi="Times New Roman"/>
+          <w:b w:val="0"/>
+          <w:sz w:val="24"/>
+          <w:szCs w:val="24"/>
+        </w:rPr>
+        <w:t xml:space="preserve">RM em questão possui </w:t>
+      </w:r>
+      <w:proofErr w:type="gramStart"/>
+      <w:r>
+        <w:rPr>
+          <w:rFonts w:ascii="Times New Roman" w:hAnsi="Times New Roman"/>
+          <w:b w:val="0"/>
+          <w:sz w:val="24"/>
+          <w:szCs w:val="24"/>
+        </w:rPr>
+        <w:t>2</w:t>
+      </w:r>
+      <w:proofErr w:type="gramEnd"/>
+      <w:r>
+        <w:rPr>
+          <w:rFonts w:ascii="Times New Roman" w:hAnsi="Times New Roman"/>
+          <w:b w:val="0"/>
+          <w:sz w:val="24"/>
+          <w:szCs w:val="24"/>
+        </w:rPr>
+        <w:t xml:space="preserve"> periféricos TC (TC0 eTC1), cada um apresenta </w:t>
+      </w:r>
+      <w:r>
+        <w:rPr>
+          <w:rFonts w:ascii="Times New Roman" w:hAnsi="Times New Roman"/>
+          <w:b w:val="0"/>
+          <w:sz w:val="24"/>
+          <w:szCs w:val="24"/>
+        </w:rPr>
+        <w:t>3</w:t>
+      </w:r>
+      <w:r>
+        <w:rPr>
+          <w:rFonts w:ascii="Times New Roman" w:hAnsi="Times New Roman"/>
+          <w:b w:val="0"/>
+          <w:sz w:val="24"/>
+          <w:szCs w:val="24"/>
+        </w:rPr>
+        <w:t xml:space="preserve"> canais, havendo assim um total de 6 canais.</w:t>
+      </w:r>
     </w:p>
     <w:p>
       <w:pPr>
@@ -184,66 +768,51 @@
           <w:ilvl w:val="1"/>
           <w:numId w:val="1"/>
         </w:numPr>
-        <w:rPr>
-          <w:rFonts w:ascii="Times New Roman" w:hAnsi="Times New Roman"/>
-          <w:sz w:val="24"/>
-          <w:szCs w:val="24"/>
-        </w:rPr>
-      </w:pPr>
-      <w:r>
-        <w:rPr>
-          <w:rFonts w:ascii="Times New Roman" w:hAnsi="Times New Roman"/>
-          <w:sz w:val="24"/>
-          <w:szCs w:val="24"/>
-        </w:rPr>
-        <w:t xml:space="preserve">Quais são os </w:t>
-      </w:r>
-      <w:proofErr w:type="spellStart"/>
-      <w:r>
-        <w:rPr>
-          <w:rFonts w:ascii="Times New Roman" w:hAnsi="Times New Roman"/>
-          <w:sz w:val="24"/>
-          <w:szCs w:val="24"/>
-        </w:rPr>
-        <w:t>IDs</w:t>
-      </w:r>
-      <w:proofErr w:type="spellEnd"/>
-      <w:r>
-        <w:rPr>
-          <w:rFonts w:ascii="Times New Roman" w:hAnsi="Times New Roman"/>
-          <w:sz w:val="24"/>
-          <w:szCs w:val="24"/>
-        </w:rPr>
-        <w:t xml:space="preserve"> dos </w:t>
-      </w:r>
-      <w:proofErr w:type="spellStart"/>
-      <w:r>
-        <w:rPr>
-          <w:rFonts w:ascii="Times New Roman" w:hAnsi="Times New Roman"/>
-          <w:sz w:val="24"/>
-          <w:szCs w:val="24"/>
-        </w:rPr>
-        <w:t>TCs</w:t>
-      </w:r>
-      <w:proofErr w:type="spellEnd"/>
-      <w:r>
-        <w:rPr>
-          <w:rFonts w:ascii="Times New Roman" w:hAnsi="Times New Roman"/>
-          <w:sz w:val="24"/>
-          <w:szCs w:val="24"/>
-        </w:rPr>
-        <w:t xml:space="preserve"> que devem ser utilizados no PMC e na Interrupção?</w:t>
-      </w:r>
-    </w:p>
-    <w:p>
-      <w:pPr>
-        <w:pStyle w:val="PargrafodaLista"/>
-        <w:rPr>
-          <w:rFonts w:ascii="Times New Roman" w:hAnsi="Times New Roman"/>
-          <w:sz w:val="24"/>
-          <w:szCs w:val="24"/>
-        </w:rPr>
-      </w:pPr>
+        <w:spacing w:after="0"/>
+        <w:rPr>
+          <w:rFonts w:ascii="Times New Roman" w:hAnsi="Times New Roman"/>
+          <w:sz w:val="24"/>
+          <w:szCs w:val="24"/>
+        </w:rPr>
+      </w:pPr>
+      <w:r>
+        <w:rPr>
+          <w:rFonts w:ascii="Times New Roman" w:hAnsi="Times New Roman"/>
+          <w:sz w:val="24"/>
+          <w:szCs w:val="24"/>
+        </w:rPr>
+        <w:t>Quais são os IDs dos TCs que devem ser utilizados no PMC e na Interrupção?</w:t>
+      </w:r>
+    </w:p>
+    <w:p>
+      <w:pPr>
+        <w:ind w:firstLine="426"/>
+        <w:jc w:val="both"/>
+        <w:rPr>
+          <w:rFonts w:ascii="Times New Roman" w:hAnsi="Times New Roman"/>
+          <w:b w:val="0"/>
+          <w:sz w:val="24"/>
+          <w:szCs w:val="24"/>
+        </w:rPr>
+      </w:pPr>
+      <w:r>
+        <w:rPr>
+          <w:rFonts w:ascii="Times New Roman" w:hAnsi="Times New Roman"/>
+          <w:b w:val="0"/>
+          <w:sz w:val="24"/>
+          <w:szCs w:val="24"/>
+        </w:rPr>
+        <w:t>O ID do TC0 é 23, e do TC1 é 24, sendo os dois utilizados para interrupção</w:t>
+      </w:r>
+      <w:r>
+        <w:rPr>
+          <w:rFonts w:ascii="Times New Roman" w:hAnsi="Times New Roman"/>
+          <w:b w:val="0"/>
+          <w:sz w:val="24"/>
+          <w:szCs w:val="24"/>
+        </w:rPr>
+        <w:t>.</w:t>
+      </w:r>
     </w:p>
     <w:p>
       <w:pPr>
@@ -342,10 +911,166 @@
     </w:p>
     <w:p>
       <w:pPr>
-        <w:rPr>
-          <w:rFonts w:ascii="Times New Roman" w:hAnsi="Times New Roman"/>
-          <w:sz w:val="24"/>
-          <w:szCs w:val="24"/>
+        <w:pStyle w:val="PargrafodaLista"/>
+        <w:spacing w:after="0"/>
+        <w:ind w:left="360"/>
+        <w:rPr>
+          <w:rFonts w:ascii="Times New Roman" w:hAnsi="Times New Roman"/>
+          <w:b w:val="0"/>
+          <w:sz w:val="24"/>
+          <w:szCs w:val="24"/>
+        </w:rPr>
+      </w:pPr>
+      <w:r>
+        <w:rPr>
+          <w:rFonts w:ascii="Times New Roman" w:hAnsi="Times New Roman"/>
+          <w:b w:val="0"/>
+          <w:sz w:val="24"/>
+          <w:szCs w:val="24"/>
+        </w:rPr>
+        <w:t xml:space="preserve">TCLK1 </w:t>
+      </w:r>
+      <w:r>
+        <w:rPr>
+          <w:rFonts w:ascii="Times New Roman" w:hAnsi="Times New Roman"/>
+          <w:b w:val="0"/>
+          <w:sz w:val="24"/>
+          <w:szCs w:val="24"/>
+        </w:rPr>
+        <w:sym w:font="Wingdings" w:char="F0E0"/>
+      </w:r>
+      <w:r>
+        <w:rPr>
+          <w:rFonts w:ascii="Times New Roman" w:hAnsi="Times New Roman"/>
+          <w:b w:val="0"/>
+          <w:sz w:val="24"/>
+          <w:szCs w:val="24"/>
+        </w:rPr>
+        <w:t xml:space="preserve"> PA28</w:t>
+      </w:r>
+      <w:r>
+        <w:rPr>
+          <w:rFonts w:ascii="Times New Roman" w:hAnsi="Times New Roman"/>
+          <w:b w:val="0"/>
+          <w:sz w:val="24"/>
+          <w:szCs w:val="24"/>
+        </w:rPr>
+        <w:t xml:space="preserve"> (PIO A)</w:t>
+      </w:r>
+    </w:p>
+    <w:p>
+      <w:pPr>
+        <w:pStyle w:val="PargrafodaLista"/>
+        <w:spacing w:after="0"/>
+        <w:ind w:left="360"/>
+        <w:rPr>
+          <w:rFonts w:ascii="Times New Roman" w:hAnsi="Times New Roman"/>
+          <w:b w:val="0"/>
+          <w:sz w:val="24"/>
+          <w:szCs w:val="24"/>
+        </w:rPr>
+      </w:pPr>
+      <w:r>
+        <w:rPr>
+          <w:rFonts w:ascii="Times New Roman" w:hAnsi="Times New Roman"/>
+          <w:b w:val="0"/>
+          <w:sz w:val="24"/>
+          <w:szCs w:val="24"/>
+        </w:rPr>
+        <w:t xml:space="preserve">TCLK2 </w:t>
+      </w:r>
+      <w:r>
+        <w:rPr>
+          <w:rFonts w:ascii="Times New Roman" w:hAnsi="Times New Roman"/>
+          <w:b w:val="0"/>
+          <w:sz w:val="24"/>
+          <w:szCs w:val="24"/>
+        </w:rPr>
+        <w:sym w:font="Wingdings" w:char="F0E0"/>
+      </w:r>
+      <w:r>
+        <w:rPr>
+          <w:rFonts w:ascii="Times New Roman" w:hAnsi="Times New Roman"/>
+          <w:b w:val="0"/>
+          <w:sz w:val="24"/>
+          <w:szCs w:val="24"/>
+        </w:rPr>
+        <w:t xml:space="preserve"> PA29</w:t>
+      </w:r>
+      <w:r>
+        <w:rPr>
+          <w:rFonts w:ascii="Times New Roman" w:hAnsi="Times New Roman"/>
+          <w:b w:val="0"/>
+          <w:sz w:val="24"/>
+          <w:szCs w:val="24"/>
+        </w:rPr>
+        <w:t xml:space="preserve"> (PIO A)</w:t>
+      </w:r>
+    </w:p>
+    <w:p>
+      <w:pPr>
+        <w:pStyle w:val="PargrafodaLista"/>
+        <w:spacing w:after="0"/>
+        <w:ind w:left="360"/>
+        <w:rPr>
+          <w:rFonts w:ascii="Times New Roman" w:hAnsi="Times New Roman"/>
+          <w:b w:val="0"/>
+          <w:sz w:val="24"/>
+          <w:szCs w:val="24"/>
+          <w:lang w:val="en-US"/>
+        </w:rPr>
+      </w:pPr>
+      <w:r>
+        <w:rPr>
+          <w:rFonts w:ascii="Times New Roman" w:hAnsi="Times New Roman"/>
+          <w:b w:val="0"/>
+          <w:sz w:val="24"/>
+          <w:szCs w:val="24"/>
+          <w:lang w:val="en-US"/>
+        </w:rPr>
+        <w:t xml:space="preserve">TCLK3 </w:t>
+      </w:r>
+      <w:r>
+        <w:rPr>
+          <w:rFonts w:ascii="Times New Roman" w:hAnsi="Times New Roman"/>
+          <w:b w:val="0"/>
+          <w:sz w:val="24"/>
+          <w:szCs w:val="24"/>
+        </w:rPr>
+        <w:sym w:font="Wingdings" w:char="F0E0"/>
+      </w:r>
+      <w:r>
+        <w:rPr>
+          <w:rFonts w:ascii="Times New Roman" w:hAnsi="Times New Roman"/>
+          <w:b w:val="0"/>
+          <w:sz w:val="24"/>
+          <w:szCs w:val="24"/>
+          <w:lang w:val="en-US"/>
+        </w:rPr>
+        <w:t xml:space="preserve"> PC25</w:t>
+      </w:r>
+      <w:r>
+        <w:rPr>
+          <w:rFonts w:ascii="Times New Roman" w:hAnsi="Times New Roman"/>
+          <w:b w:val="0"/>
+          <w:sz w:val="24"/>
+          <w:szCs w:val="24"/>
+          <w:lang w:val="en-US"/>
+        </w:rPr>
+        <w:t xml:space="preserve"> (PIO C)</w:t>
+      </w:r>
+    </w:p>
+    <w:p>
+      <w:pPr>
+        <w:pStyle w:val="PargrafodaLista"/>
+        <w:spacing w:after="0"/>
+        <w:ind w:left="360"/>
+        <w:rPr>
+          <w:rFonts w:ascii="Times New Roman" w:hAnsi="Times New Roman"/>
+          <w:b w:val="0"/>
+          <w:sz w:val="24"/>
+          <w:szCs w:val="24"/>
+          <w:lang w:val="en-US"/>
         </w:rPr>
       </w:pPr>
     </w:p>
@@ -356,6 +1081,7 @@
           <w:ilvl w:val="1"/>
           <w:numId w:val="1"/>
         </w:numPr>
+        <w:spacing w:after="0"/>
         <w:rPr>
           <w:rFonts w:ascii="Times New Roman" w:hAnsi="Times New Roman"/>
           <w:sz w:val="24"/>
@@ -373,10 +1099,39 @@
     </w:p>
     <w:p>
       <w:pPr>
-        <w:rPr>
-          <w:rFonts w:ascii="Times New Roman" w:hAnsi="Times New Roman"/>
-          <w:sz w:val="24"/>
-          <w:szCs w:val="24"/>
+        <w:pStyle w:val="PargrafodaLista"/>
+        <w:spacing w:after="0"/>
+        <w:ind w:left="360"/>
+        <w:rPr>
+          <w:rFonts w:ascii="Times New Roman" w:hAnsi="Times New Roman"/>
+          <w:b w:val="0"/>
+          <w:sz w:val="24"/>
+          <w:szCs w:val="24"/>
+          <w:lang w:val="en-US"/>
+        </w:rPr>
+      </w:pPr>
+      <w:r>
+        <w:rPr>
+          <w:rFonts w:ascii="Times New Roman" w:hAnsi="Times New Roman"/>
+          <w:b w:val="0"/>
+          <w:sz w:val="24"/>
+          <w:szCs w:val="24"/>
+          <w:lang w:val="en-US"/>
+        </w:rPr>
+        <w:t>19 registradores por periférico.</w:t>
+      </w:r>
+    </w:p>
+    <w:p>
+      <w:pPr>
+        <w:pStyle w:val="PargrafodaLista"/>
+        <w:spacing w:after="0"/>
+        <w:ind w:left="360"/>
+        <w:rPr>
+          <w:rFonts w:ascii="Times New Roman" w:hAnsi="Times New Roman"/>
+          <w:b w:val="0"/>
+          <w:sz w:val="24"/>
+          <w:szCs w:val="24"/>
+          <w:lang w:val="en-US"/>
         </w:rPr>
       </w:pPr>
     </w:p>
@@ -387,6 +1142,7 @@
           <w:ilvl w:val="1"/>
           <w:numId w:val="1"/>
         </w:numPr>
+        <w:spacing w:after="0"/>
         <w:rPr>
           <w:rFonts w:ascii="Times New Roman" w:hAnsi="Times New Roman"/>
           <w:sz w:val="24"/>
@@ -422,23 +1178,84 @@
     </w:p>
     <w:p>
       <w:pPr>
-        <w:pStyle w:val="PargrafodaLista"/>
-        <w:rPr>
-          <w:rFonts w:ascii="Times New Roman" w:hAnsi="Times New Roman"/>
-          <w:sz w:val="24"/>
-          <w:szCs w:val="24"/>
-        </w:rPr>
-      </w:pPr>
-    </w:p>
-    <w:p>
-      <w:pPr>
-        <w:pStyle w:val="PargrafodaLista"/>
-        <w:rPr>
-          <w:rFonts w:ascii="Times New Roman" w:hAnsi="Times New Roman"/>
-          <w:sz w:val="24"/>
-          <w:szCs w:val="24"/>
-        </w:rPr>
-      </w:pPr>
+        <w:ind w:firstLine="426"/>
+        <w:jc w:val="both"/>
+        <w:rPr>
+          <w:rFonts w:ascii="Times New Roman" w:hAnsi="Times New Roman"/>
+          <w:b w:val="0"/>
+          <w:sz w:val="24"/>
+          <w:szCs w:val="24"/>
+        </w:rPr>
+      </w:pPr>
+      <w:r>
+        <w:rPr>
+          <w:rFonts w:ascii="Times New Roman" w:hAnsi="Times New Roman"/>
+          <w:b w:val="0"/>
+          <w:sz w:val="24"/>
+          <w:szCs w:val="24"/>
+        </w:rPr>
+        <w:t xml:space="preserve">O registrador responsável por configurar o Capture </w:t>
+      </w:r>
+      <w:proofErr w:type="spellStart"/>
+      <w:r>
+        <w:rPr>
+          <w:rFonts w:ascii="Times New Roman" w:hAnsi="Times New Roman"/>
+          <w:b w:val="0"/>
+          <w:sz w:val="24"/>
+          <w:szCs w:val="24"/>
+        </w:rPr>
+        <w:t>Mode</w:t>
+      </w:r>
+      <w:proofErr w:type="spellEnd"/>
+      <w:r>
+        <w:rPr>
+          <w:rFonts w:ascii="Times New Roman" w:hAnsi="Times New Roman"/>
+          <w:b w:val="0"/>
+          <w:sz w:val="24"/>
+          <w:szCs w:val="24"/>
+        </w:rPr>
+        <w:t xml:space="preserve"> é o TC_CMR, e o modo Compare RC só entra em operação em cada canal e pode fornecer um </w:t>
+      </w:r>
+      <w:proofErr w:type="spellStart"/>
+      <w:r>
+        <w:rPr>
+          <w:rFonts w:ascii="Times New Roman" w:hAnsi="Times New Roman"/>
+          <w:b w:val="0"/>
+          <w:sz w:val="24"/>
+          <w:szCs w:val="24"/>
+        </w:rPr>
+        <w:t>trigger</w:t>
+      </w:r>
+      <w:proofErr w:type="spellEnd"/>
+      <w:r>
+        <w:rPr>
+          <w:rFonts w:ascii="Times New Roman" w:hAnsi="Times New Roman"/>
+          <w:b w:val="0"/>
+          <w:sz w:val="24"/>
+          <w:szCs w:val="24"/>
+        </w:rPr>
+        <w:t xml:space="preserve"> quando o contador alcança o valor de RC se CPCTRG estiver </w:t>
+      </w:r>
+      <w:proofErr w:type="spellStart"/>
+      <w:r>
+        <w:rPr>
+          <w:rFonts w:ascii="Times New Roman" w:hAnsi="Times New Roman"/>
+          <w:b w:val="0"/>
+          <w:sz w:val="24"/>
+          <w:szCs w:val="24"/>
+        </w:rPr>
+        <w:t>setado</w:t>
+      </w:r>
+      <w:proofErr w:type="spellEnd"/>
+      <w:r>
+        <w:rPr>
+          <w:rFonts w:ascii="Times New Roman" w:hAnsi="Times New Roman"/>
+          <w:b w:val="0"/>
+          <w:sz w:val="24"/>
+          <w:szCs w:val="24"/>
+        </w:rPr>
+        <w:t xml:space="preserve"> no TC_CMR.</w:t>
+      </w:r>
     </w:p>
     <w:p>
       <w:pPr>
@@ -550,7 +1367,7 @@
   <w:abstractNum w:abstractNumId="0">
     <w:nsid w:val="05DA32C5"/>
     <w:multiLevelType w:val="multilevel"/>
-    <w:tmpl w:val="613CC672"/>
+    <w:tmpl w:val="D1A0891C"/>
     <w:lvl w:ilvl="0">
       <w:start w:val="1"/>
       <w:numFmt w:val="decimal"/>
@@ -573,6 +1390,7 @@
       </w:pPr>
       <w:rPr>
         <w:rFonts w:hint="default"/>
+        <w:b/>
       </w:rPr>
     </w:lvl>
     <w:lvl w:ilvl="2">
@@ -866,6 +1684,72 @@
       <w:ind w:left="720"/>
       <w:contextualSpacing/>
     </w:pPr>
+  </w:style>
+  <w:style w:type="character" w:customStyle="1" w:styleId="apple-converted-space">
+    <w:name w:val="apple-converted-space"/>
+    <w:basedOn w:val="Fontepargpadro"/>
+    <w:rsid w:val="00D01A2D"/>
+  </w:style>
+  <w:style w:type="character" w:styleId="Hyperlink">
+    <w:name w:val="Hyperlink"/>
+    <w:basedOn w:val="Fontepargpadro"/>
+    <w:uiPriority w:val="99"/>
+    <w:semiHidden/>
+    <w:unhideWhenUsed/>
+    <w:rsid w:val="00D01A2D"/>
+    <w:rPr>
+      <w:color w:val="0000FF"/>
+      <w:u w:val="single"/>
+    </w:rPr>
+  </w:style>
+  <w:style w:type="paragraph" w:styleId="Textodebalo">
+    <w:name w:val="Balloon Text"/>
+    <w:basedOn w:val="Normal"/>
+    <w:link w:val="TextodebaloChar"/>
+    <w:uiPriority w:val="99"/>
+    <w:semiHidden/>
+    <w:unhideWhenUsed/>
+    <w:rsid w:val="005A216E"/>
+    <w:pPr>
+      <w:spacing w:after="0" w:line="240" w:lineRule="auto"/>
+    </w:pPr>
+    <w:rPr>
+      <w:rFonts w:ascii="Tahoma" w:hAnsi="Tahoma" w:cs="Tahoma"/>
+      <w:sz w:val="16"/>
+      <w:szCs w:val="16"/>
+    </w:rPr>
+  </w:style>
+  <w:style w:type="character" w:customStyle="1" w:styleId="TextodebaloChar">
+    <w:name w:val="Texto de balão Char"/>
+    <w:basedOn w:val="Fontepargpadro"/>
+    <w:link w:val="Textodebalo"/>
+    <w:uiPriority w:val="99"/>
+    <w:semiHidden/>
+    <w:rsid w:val="005A216E"/>
+    <w:rPr>
+      <w:rFonts w:ascii="Tahoma" w:hAnsi="Tahoma" w:cs="Tahoma"/>
+      <w:sz w:val="16"/>
+      <w:szCs w:val="16"/>
+    </w:rPr>
+  </w:style>
+  <w:style w:type="paragraph" w:styleId="Legenda">
+    <w:name w:val="caption"/>
+    <w:basedOn w:val="Normal"/>
+    <w:next w:val="Normal"/>
+    <w:uiPriority w:val="35"/>
+    <w:unhideWhenUsed/>
+    <w:qFormat/>
+    <w:rsid w:val="00B02AD0"/>
+    <w:pPr>
+      <w:spacing w:line="240" w:lineRule="auto"/>
+    </w:pPr>
+    <w:rPr>
+      <w:b w:val="0"/>
+      <w:bCs/>
+      <w:color w:val="4F81BD" w:themeColor="accent1"/>
+      <w:sz w:val="18"/>
+      <w:szCs w:val="18"/>
+    </w:rPr>
   </w:style>
 </w:styles>
 </file>

</xml_diff>